<commit_message>
added the property of bag of vector to word doc
</commit_message>
<xml_diff>
--- a/Coursera course/NLP self notes.docx
+++ b/Coursera course/NLP self notes.docx
@@ -159,11 +159,9 @@
           <w:numId w:val="2"/>
         </w:numPr>
       </w:pPr>
-      <w:proofErr w:type="spellStart"/>
       <w:r>
         <w:t>spaCy</w:t>
       </w:r>
-      <w:proofErr w:type="spellEnd"/>
     </w:p>
     <w:p>
       <w:pPr>
@@ -173,11 +171,9 @@
           <w:numId w:val="2"/>
         </w:numPr>
       </w:pPr>
-      <w:proofErr w:type="spellStart"/>
       <w:r>
         <w:t>Gensim</w:t>
       </w:r>
-      <w:proofErr w:type="spellEnd"/>
     </w:p>
     <w:p>
       <w:pPr>
@@ -200,13 +196,8 @@
         </w:numPr>
       </w:pPr>
       <w:r>
-        <w:t xml:space="preserve">Wordnet, </w:t>
-      </w:r>
-      <w:proofErr w:type="spellStart"/>
-      <w:r>
-        <w:t>BabelNet</w:t>
-      </w:r>
-      <w:proofErr w:type="spellEnd"/>
+        <w:t>Wordnet, BabelNet</w:t>
+      </w:r>
     </w:p>
     <w:p>
       <w:pPr>
@@ -240,11 +231,9 @@
           <w:numId w:val="2"/>
         </w:numPr>
       </w:pPr>
-      <w:proofErr w:type="spellStart"/>
       <w:r>
         <w:t>Meronmys</w:t>
       </w:r>
-      <w:proofErr w:type="spellEnd"/>
     </w:p>
     <w:p>
       <w:pPr>
@@ -459,13 +448,8 @@
           <w:numId w:val="2"/>
         </w:numPr>
       </w:pPr>
-      <w:proofErr w:type="spellStart"/>
-      <w:r>
-        <w:t>Wowpal</w:t>
-      </w:r>
-      <w:proofErr w:type="spellEnd"/>
-      <w:r>
-        <w:t xml:space="preserve"> wabbit</w:t>
+      <w:r>
+        <w:t>Wowpal wabbit</w:t>
       </w:r>
     </w:p>
     <w:p>
@@ -491,15 +475,7 @@
     </w:p>
     <w:p>
       <w:r>
-        <w:t>The weight increases as the word frequency in a document increases. (weight increases the more times a term occurs). This is offset by how many times a word appears in the entire dataset or corpus. This offset removes the importance of words such as the, a (</w:t>
-      </w:r>
-      <w:proofErr w:type="spellStart"/>
-      <w:r>
-        <w:t>stopwords</w:t>
-      </w:r>
-      <w:proofErr w:type="spellEnd"/>
-      <w:r>
-        <w:t>).</w:t>
+        <w:t>The weight increases as the word frequency in a document increases. (weight increases the more times a term occurs). This is offset by how many times a word appears in the entire dataset or corpus. This offset removes the importance of words such as the, a (stopwords).</w:t>
       </w:r>
     </w:p>
     <w:p>
@@ -527,16 +503,33 @@
       </w:r>
     </w:p>
     <w:p>
-      <w:r>
-        <w:t xml:space="preserve">D1 </w:t>
-      </w:r>
-      <w:proofErr w:type="gramStart"/>
-      <w:r>
-        <w:t>The</w:t>
-      </w:r>
-      <w:proofErr w:type="gramEnd"/>
-      <w:r>
-        <w:t xml:space="preserve"> sky is blue.</w:t>
+      <w:hyperlink r:id="rId7" w:history="1">
+        <w:r>
+          <w:rPr>
+            <w:rStyle w:val="Hyperlink"/>
+          </w:rPr>
+          <w:t>https://www.youtube.com/watch?v=4vT4fzjkGCQ</w:t>
+        </w:r>
+      </w:hyperlink>
+    </w:p>
+    <w:p>
+      <w:pPr>
+        <w:rPr>
+          <w:b/>
+        </w:rPr>
+      </w:pPr>
+      <w:hyperlink r:id="rId8" w:history="1">
+        <w:r>
+          <w:rPr>
+            <w:rStyle w:val="Hyperlink"/>
+          </w:rPr>
+          <w:t>https://nlp.stanford.edu/IR-book/html/htmledition/tf-idf-weighting-1.html</w:t>
+        </w:r>
+      </w:hyperlink>
+    </w:p>
+    <w:p>
+      <w:r>
+        <w:t>D1 The sky is blue.</w:t>
       </w:r>
       <w:r>
         <w:br/>
@@ -545,15 +538,7 @@
     </w:p>
     <w:p>
       <w:r>
-        <w:t xml:space="preserve">The only word that is different between D1 and D2 is “not”. </w:t>
-      </w:r>
-      <w:proofErr w:type="gramStart"/>
-      <w:r>
-        <w:t>So</w:t>
-      </w:r>
-      <w:proofErr w:type="gramEnd"/>
-      <w:r>
-        <w:t xml:space="preserve"> the word “not” is now very important. The TF-IDF for “not” should reflect this in the calculations.</w:t>
+        <w:t>The only word that is different between D1 and D2 is “not”. So the word “not” is now very important. The TF-IDF for “not” should reflect this in the calculations.</w:t>
       </w:r>
     </w:p>
     <w:tbl>
@@ -601,11 +586,7 @@
           <w:tcPr>
             <w:tcW w:w="1449" w:type="dxa"/>
           </w:tcPr>
-          <w:p>
-            <w:r>
-              <w:t>IDF</w:t>
-            </w:r>
-          </w:p>
+          <w:p/>
         </w:tc>
         <w:tc>
           <w:tcPr>
@@ -668,7 +649,11 @@
           <w:tcPr>
             <w:tcW w:w="1449" w:type="dxa"/>
           </w:tcPr>
-          <w:p/>
+          <w:p>
+            <w:r>
+              <w:t>IDF</w:t>
+            </w:r>
+          </w:p>
         </w:tc>
         <w:tc>
           <w:tcPr>
@@ -727,13 +712,8 @@
             <w:tcW w:w="1449" w:type="dxa"/>
           </w:tcPr>
           <w:p>
-            <w:proofErr w:type="gramStart"/>
-            <w:r>
-              <w:t>Log(</w:t>
-            </w:r>
-            <w:proofErr w:type="gramEnd"/>
-            <w:r>
-              <w:t>2/2)</w:t>
+            <w:r>
+              <w:t>Log(2/2)</w:t>
             </w:r>
           </w:p>
         </w:tc>
@@ -794,13 +774,8 @@
             <w:tcW w:w="1449" w:type="dxa"/>
           </w:tcPr>
           <w:p>
-            <w:proofErr w:type="gramStart"/>
-            <w:r>
-              <w:t>Log(</w:t>
-            </w:r>
-            <w:proofErr w:type="gramEnd"/>
-            <w:r>
-              <w:t>2/2)</w:t>
+            <w:r>
+              <w:t>Log(2/2)</w:t>
             </w:r>
           </w:p>
         </w:tc>
@@ -861,13 +836,8 @@
             <w:tcW w:w="1449" w:type="dxa"/>
           </w:tcPr>
           <w:p>
-            <w:proofErr w:type="gramStart"/>
-            <w:r>
-              <w:t>Log(</w:t>
-            </w:r>
-            <w:proofErr w:type="gramEnd"/>
-            <w:r>
-              <w:t>2/2)</w:t>
+            <w:r>
+              <w:t>Log(2/2)</w:t>
             </w:r>
           </w:p>
         </w:tc>
@@ -928,13 +898,8 @@
             <w:tcW w:w="1449" w:type="dxa"/>
           </w:tcPr>
           <w:p>
-            <w:proofErr w:type="gramStart"/>
-            <w:r>
-              <w:t>Log(</w:t>
-            </w:r>
-            <w:proofErr w:type="gramEnd"/>
-            <w:r>
-              <w:t>2/2)</w:t>
+            <w:r>
+              <w:t>Log(2/2)</w:t>
             </w:r>
           </w:p>
         </w:tc>
@@ -995,11 +960,9 @@
             <w:tcW w:w="1449" w:type="dxa"/>
           </w:tcPr>
           <w:p>
-            <w:proofErr w:type="gramStart"/>
             <w:r>
               <w:t>Log(</w:t>
             </w:r>
-            <w:proofErr w:type="gramEnd"/>
             <w:r>
               <w:t>2</w:t>
             </w:r>
@@ -1030,15 +993,7 @@
           </w:tcPr>
           <w:p>
             <w:r>
-              <w:t>1x(</w:t>
-            </w:r>
-            <w:proofErr w:type="gramStart"/>
-            <w:r>
-              <w:t>log(</w:t>
-            </w:r>
-            <w:proofErr w:type="gramEnd"/>
-            <w:r>
-              <w:t>2)) =0.301</w:t>
+              <w:t>1x(log(2)) =0.301</w:t>
             </w:r>
           </w:p>
         </w:tc>
@@ -1127,11 +1082,21 @@
     </w:p>
     <w:p>
       <w:r>
+        <w:t xml:space="preserve">Creates very sparse matrices. Therefore we need to use models that work well with sparse datesets </w:t>
+      </w:r>
+      <w:bookmarkStart w:id="0" w:name="_GoBack"/>
+      <w:bookmarkEnd w:id="0"/>
+      <w:r>
+        <w:t>logistic regression, SVM, Naïve bayes.</w:t>
+      </w:r>
+    </w:p>
+    <w:p>
+      <w:r>
         <w:rPr>
           <w:noProof/>
         </w:rPr>
         <w:drawing>
-          <wp:inline distT="0" distB="0" distL="0" distR="0" wp14:anchorId="3FAB57B8" wp14:editId="0FE50AA1">
+          <wp:inline distT="0" distB="0" distL="0" distR="0" wp14:anchorId="401C90EC" wp14:editId="22F09164">
             <wp:extent cx="5731510" cy="723265"/>
             <wp:effectExtent l="19050" t="19050" r="21590" b="19685"/>
             <wp:docPr id="1" name="Picture 1"/>
@@ -1146,7 +1111,7 @@
                     <pic:cNvPicPr/>
                   </pic:nvPicPr>
                   <pic:blipFill>
-                    <a:blip r:embed="rId7"/>
+                    <a:blip r:embed="rId9"/>
                     <a:stretch>
                       <a:fillRect/>
                     </a:stretch>
@@ -1183,7 +1148,7 @@
           <w:noProof/>
         </w:rPr>
         <w:drawing>
-          <wp:inline distT="0" distB="0" distL="0" distR="0" wp14:anchorId="28A3D688" wp14:editId="5D8EB098">
+          <wp:inline distT="0" distB="0" distL="0" distR="0" wp14:anchorId="02067323" wp14:editId="4C7BB5F8">
             <wp:extent cx="5731510" cy="705485"/>
             <wp:effectExtent l="19050" t="19050" r="21590" b="18415"/>
             <wp:docPr id="2" name="Picture 2"/>
@@ -1198,7 +1163,7 @@
                     <pic:cNvPicPr/>
                   </pic:nvPicPr>
                   <pic:blipFill>
-                    <a:blip r:embed="rId8"/>
+                    <a:blip r:embed="rId10"/>
                     <a:stretch>
                       <a:fillRect/>
                     </a:stretch>
@@ -1236,7 +1201,7 @@
           <w:noProof/>
         </w:rPr>
         <w:drawing>
-          <wp:inline distT="0" distB="0" distL="0" distR="0">
+          <wp:inline distT="0" distB="0" distL="0" distR="0" wp14:anchorId="4100C409" wp14:editId="556D6F0D">
             <wp:extent cx="5729605" cy="2701925"/>
             <wp:effectExtent l="0" t="0" r="4445" b="3175"/>
             <wp:docPr id="5" name="Picture 5"/>
@@ -1253,7 +1218,7 @@
                     </pic:cNvPicPr>
                   </pic:nvPicPr>
                   <pic:blipFill>
-                    <a:blip r:embed="rId9">
+                    <a:blip r:embed="rId11">
                       <a:extLst>
                         <a:ext uri="{28A0092B-C50C-407E-A947-70E740481C1C}">
                           <a14:useLocalDpi xmlns:a14="http://schemas.microsoft.com/office/drawing/2010/main" val="0"/>
@@ -1294,8 +1259,9 @@
         <w:rPr>
           <w:noProof/>
         </w:rPr>
+        <w:lastRenderedPageBreak/>
         <w:drawing>
-          <wp:inline distT="0" distB="0" distL="0" distR="0" wp14:anchorId="04065EC7" wp14:editId="4E82D862">
+          <wp:inline distT="0" distB="0" distL="0" distR="0" wp14:anchorId="624A2122" wp14:editId="50E60645">
             <wp:extent cx="5731510" cy="2894330"/>
             <wp:effectExtent l="19050" t="19050" r="21590" b="20320"/>
             <wp:docPr id="6" name="Picture 6"/>
@@ -1310,7 +1276,7 @@
                     <pic:cNvPicPr/>
                   </pic:nvPicPr>
                   <pic:blipFill>
-                    <a:blip r:embed="rId10"/>
+                    <a:blip r:embed="rId12"/>
                     <a:stretch>
                       <a:fillRect/>
                     </a:stretch>
@@ -1339,7 +1305,6 @@
     <w:p/>
     <w:p>
       <w:r>
-        <w:lastRenderedPageBreak/>
         <w:t xml:space="preserve">Word is gets each and word from </w:t>
       </w:r>
       <w:r>
@@ -1397,72 +1362,8 @@
           <w:sz w:val="21"/>
           <w:szCs w:val="21"/>
         </w:rPr>
-        <w:t>['and', 'arrived', 'at', 'bus', 'but', 'early', 'for', '</w:t>
-      </w:r>
-      <w:proofErr w:type="spellStart"/>
-      <w:r>
-        <w:rPr>
-          <w:color w:val="000000"/>
-          <w:sz w:val="21"/>
-          <w:szCs w:val="21"/>
-        </w:rPr>
-        <w:t>i</w:t>
-      </w:r>
-      <w:proofErr w:type="spellEnd"/>
-      <w:r>
-        <w:rPr>
-          <w:color w:val="000000"/>
-          <w:sz w:val="21"/>
-          <w:szCs w:val="21"/>
-        </w:rPr>
-        <w:t>', 'joe', 'late', 'looked', '</w:t>
-      </w:r>
-      <w:proofErr w:type="spellStart"/>
-      <w:r>
-        <w:rPr>
-          <w:color w:val="000000"/>
-          <w:sz w:val="21"/>
-          <w:szCs w:val="21"/>
-        </w:rPr>
-        <w:t>mary</w:t>
-      </w:r>
-      <w:proofErr w:type="spellEnd"/>
-      <w:r>
-        <w:rPr>
-          <w:color w:val="000000"/>
-          <w:sz w:val="21"/>
-          <w:szCs w:val="21"/>
-        </w:rPr>
-        <w:t>', 'noon', '</w:t>
-      </w:r>
-      <w:proofErr w:type="spellStart"/>
-      <w:r>
-        <w:rPr>
-          <w:color w:val="000000"/>
-          <w:sz w:val="21"/>
-          <w:szCs w:val="21"/>
-        </w:rPr>
-        <w:t>samantha</w:t>
-      </w:r>
-      <w:proofErr w:type="spellEnd"/>
-      <w:r>
-        <w:rPr>
-          <w:color w:val="000000"/>
-          <w:sz w:val="21"/>
-          <w:szCs w:val="21"/>
-        </w:rPr>
-        <w:t>', 'station', 'the', 'took', 'train', 'until', 'waited', 'was</w:t>
-      </w:r>
-      <w:proofErr w:type="gramStart"/>
-      <w:r>
-        <w:rPr>
-          <w:color w:val="000000"/>
-          <w:sz w:val="21"/>
-          <w:szCs w:val="21"/>
-        </w:rPr>
-        <w:t>']---</w:t>
-      </w:r>
-      <w:proofErr w:type="gramEnd"/>
+        <w:t>['and', 'arrived', 'at', 'bus', 'but', 'early', 'for', 'i', 'joe', 'late', 'looked', 'mary', 'noon', 'samantha', 'station', 'the', 'took', 'train', 'until', 'waited', 'was']---</w:t>
+      </w:r>
     </w:p>
     <w:p>
       <w:pPr>
@@ -1496,25 +1397,7 @@
           <w:sz w:val="21"/>
           <w:szCs w:val="21"/>
         </w:rPr>
-        <w:t>[</w:t>
-      </w:r>
-      <w:proofErr w:type="gramStart"/>
-      <w:r>
-        <w:rPr>
-          <w:color w:val="000000"/>
-          <w:sz w:val="21"/>
-          <w:szCs w:val="21"/>
-        </w:rPr>
-        <w:t>'joe',</w:t>
-      </w:r>
-      <w:proofErr w:type="gramEnd"/>
-      <w:r>
-        <w:rPr>
-          <w:color w:val="000000"/>
-          <w:sz w:val="21"/>
-          <w:szCs w:val="21"/>
-        </w:rPr>
-        <w:t xml:space="preserve"> 'waited', 'for', 'train', 'train']</w:t>
+        <w:t>['joe', 'waited', 'for', 'train', 'train']</w:t>
       </w:r>
     </w:p>
     <w:p>
@@ -1556,43 +1439,7 @@
           <w:sz w:val="21"/>
           <w:szCs w:val="21"/>
         </w:rPr>
-        <w:t>['</w:t>
-      </w:r>
-      <w:proofErr w:type="spellStart"/>
-      <w:r>
-        <w:rPr>
-          <w:color w:val="000000"/>
-          <w:sz w:val="21"/>
-          <w:szCs w:val="21"/>
-        </w:rPr>
-        <w:t>mary</w:t>
-      </w:r>
-      <w:proofErr w:type="spellEnd"/>
-      <w:r>
-        <w:rPr>
-          <w:color w:val="000000"/>
-          <w:sz w:val="21"/>
-          <w:szCs w:val="21"/>
-        </w:rPr>
-        <w:t>', 'and', '</w:t>
-      </w:r>
-      <w:proofErr w:type="spellStart"/>
-      <w:r>
-        <w:rPr>
-          <w:color w:val="000000"/>
-          <w:sz w:val="21"/>
-          <w:szCs w:val="21"/>
-        </w:rPr>
-        <w:t>samantha</w:t>
-      </w:r>
-      <w:proofErr w:type="spellEnd"/>
-      <w:r>
-        <w:rPr>
-          <w:color w:val="000000"/>
-          <w:sz w:val="21"/>
-          <w:szCs w:val="21"/>
-        </w:rPr>
-        <w:t>', 'took', 'bus']</w:t>
+        <w:t>['mary', 'and', 'samantha', 'took', 'bus']</w:t>
       </w:r>
     </w:p>
     <w:p>
@@ -1613,79 +1460,7 @@
           <w:sz w:val="21"/>
           <w:szCs w:val="21"/>
         </w:rPr>
-        <w:t>['</w:t>
-      </w:r>
-      <w:proofErr w:type="spellStart"/>
-      <w:r>
-        <w:rPr>
-          <w:color w:val="000000"/>
-          <w:sz w:val="21"/>
-          <w:szCs w:val="21"/>
-        </w:rPr>
-        <w:t>i</w:t>
-      </w:r>
-      <w:proofErr w:type="spellEnd"/>
-      <w:r>
-        <w:rPr>
-          <w:color w:val="000000"/>
-          <w:sz w:val="21"/>
-          <w:szCs w:val="21"/>
-        </w:rPr>
-        <w:t>', 'looked', 'for', '</w:t>
-      </w:r>
-      <w:proofErr w:type="spellStart"/>
-      <w:r>
-        <w:rPr>
-          <w:color w:val="000000"/>
-          <w:sz w:val="21"/>
-          <w:szCs w:val="21"/>
-        </w:rPr>
-        <w:t>mary</w:t>
-      </w:r>
-      <w:proofErr w:type="spellEnd"/>
-      <w:r>
-        <w:rPr>
-          <w:color w:val="000000"/>
-          <w:sz w:val="21"/>
-          <w:szCs w:val="21"/>
-        </w:rPr>
-        <w:t>', 'and', '</w:t>
-      </w:r>
-      <w:proofErr w:type="spellStart"/>
-      <w:r>
-        <w:rPr>
-          <w:color w:val="000000"/>
-          <w:sz w:val="21"/>
-          <w:szCs w:val="21"/>
-        </w:rPr>
-        <w:t>samantha</w:t>
-      </w:r>
-      <w:proofErr w:type="spellEnd"/>
-      <w:r>
-        <w:rPr>
-          <w:color w:val="000000"/>
-          <w:sz w:val="21"/>
-          <w:szCs w:val="21"/>
-        </w:rPr>
-        <w:t>', 'at', 'bus', '</w:t>
-      </w:r>
-      <w:proofErr w:type="spellStart"/>
-      <w:r>
-        <w:rPr>
-          <w:color w:val="000000"/>
-          <w:sz w:val="21"/>
-          <w:szCs w:val="21"/>
-        </w:rPr>
-        <w:t>statio</w:t>
-      </w:r>
-      <w:proofErr w:type="spellEnd"/>
-      <w:r>
-        <w:rPr>
-          <w:color w:val="000000"/>
-          <w:sz w:val="21"/>
-          <w:szCs w:val="21"/>
-        </w:rPr>
-        <w:t>']</w:t>
+        <w:t>['i', 'looked', 'for', 'mary', 'and', 'samantha', 'at', 'bus', 'statio']</w:t>
       </w:r>
     </w:p>
     <w:p>
@@ -1706,43 +1481,7 @@
           <w:sz w:val="21"/>
           <w:szCs w:val="21"/>
         </w:rPr>
-        <w:t>['</w:t>
-      </w:r>
-      <w:proofErr w:type="spellStart"/>
-      <w:r>
-        <w:rPr>
-          <w:color w:val="000000"/>
-          <w:sz w:val="21"/>
-          <w:szCs w:val="21"/>
-        </w:rPr>
-        <w:t>mary</w:t>
-      </w:r>
-      <w:proofErr w:type="spellEnd"/>
-      <w:r>
-        <w:rPr>
-          <w:color w:val="000000"/>
-          <w:sz w:val="21"/>
-          <w:szCs w:val="21"/>
-        </w:rPr>
-        <w:t>', 'and', '</w:t>
-      </w:r>
-      <w:proofErr w:type="spellStart"/>
-      <w:r>
-        <w:rPr>
-          <w:color w:val="000000"/>
-          <w:sz w:val="21"/>
-          <w:szCs w:val="21"/>
-        </w:rPr>
-        <w:t>samantha</w:t>
-      </w:r>
-      <w:proofErr w:type="spellEnd"/>
-      <w:r>
-        <w:rPr>
-          <w:color w:val="000000"/>
-          <w:sz w:val="21"/>
-          <w:szCs w:val="21"/>
-        </w:rPr>
-        <w:t>', 'arrived', 'at', 'bus', 'station', 'early', 'but', 'waited', 'until', 'noon', 'for', 'bus']</w:t>
+        <w:t>['mary', 'and', 'samantha', 'arrived', 'at', 'bus', 'station', 'early', 'but', 'waited', 'until', 'noon', 'for', 'bus']</w:t>
       </w:r>
     </w:p>
     <w:p>
@@ -1756,13 +1495,8 @@
         <w:t xml:space="preserve">we are </w:t>
       </w:r>
       <w:r>
-        <w:t xml:space="preserve">trying to find each and every </w:t>
-      </w:r>
-      <w:proofErr w:type="gramStart"/>
-      <w:r>
-        <w:t>words</w:t>
-      </w:r>
-      <w:proofErr w:type="gramEnd"/>
+        <w:t>trying to find each and every words</w:t>
+      </w:r>
       <w:r>
         <w:t xml:space="preserve"> (that are in “vocab)</w:t>
       </w:r>
@@ -1785,7 +1519,7 @@
           <w:noProof/>
         </w:rPr>
         <w:drawing>
-          <wp:inline distT="0" distB="0" distL="0" distR="0" wp14:anchorId="2DE579CB" wp14:editId="67395080">
+          <wp:inline distT="0" distB="0" distL="0" distR="0" wp14:anchorId="238B54A4" wp14:editId="333AEDAC">
             <wp:extent cx="1499849" cy="1395351"/>
             <wp:effectExtent l="19050" t="19050" r="24765" b="14605"/>
             <wp:docPr id="7" name="Picture 7"/>
@@ -1800,7 +1534,7 @@
                     <pic:cNvPicPr/>
                   </pic:nvPicPr>
                   <pic:blipFill>
-                    <a:blip r:embed="rId11"/>
+                    <a:blip r:embed="rId13"/>
                     <a:stretch>
                       <a:fillRect/>
                     </a:stretch>
@@ -1845,7 +1579,7 @@
           <w:noProof/>
         </w:rPr>
         <w:drawing>
-          <wp:inline distT="0" distB="0" distL="0" distR="0" wp14:anchorId="07EDCA80" wp14:editId="64FD2EFB">
+          <wp:inline distT="0" distB="0" distL="0" distR="0" wp14:anchorId="76BCAE02" wp14:editId="3F6C6A5A">
             <wp:extent cx="1504925" cy="1400073"/>
             <wp:effectExtent l="19050" t="19050" r="19685" b="10160"/>
             <wp:docPr id="8" name="Picture 8"/>
@@ -1860,7 +1594,7 @@
                     <pic:cNvPicPr/>
                   </pic:nvPicPr>
                   <pic:blipFill>
-                    <a:blip r:embed="rId12"/>
+                    <a:blip r:embed="rId14"/>
                     <a:stretch>
                       <a:fillRect/>
                     </a:stretch>
@@ -1905,15 +1639,7 @@
         <w:spacing w:before="120"/>
       </w:pPr>
       <w:r>
-        <w:t xml:space="preserve">Match is made in Figure -1 (both w and word </w:t>
-      </w:r>
-      <w:proofErr w:type="gramStart"/>
-      <w:r>
-        <w:t>is</w:t>
-      </w:r>
-      <w:proofErr w:type="gramEnd"/>
-      <w:r>
-        <w:t xml:space="preserve"> joe), and joe’s index in vocab is 8 (8+1) will be increased by one. Check array on Figure-2</w:t>
+        <w:t>Match is made in Figure -1 (both w and word is joe), and joe’s index in vocab is 8 (8+1) will be increased by one. Check array on Figure-2</w:t>
       </w:r>
     </w:p>
     <w:p>
@@ -1921,6 +1647,7 @@
         <w:pStyle w:val="Heading1"/>
       </w:pPr>
       <w:r>
+        <w:lastRenderedPageBreak/>
         <w:t>SK Learn Library of Count Vectorizer</w:t>
       </w:r>
     </w:p>
@@ -1933,7 +1660,7 @@
           <w:noProof/>
         </w:rPr>
         <w:drawing>
-          <wp:inline distT="0" distB="0" distL="0" distR="0" wp14:anchorId="1AAEB1C4" wp14:editId="7BD709FF">
+          <wp:inline distT="0" distB="0" distL="0" distR="0" wp14:anchorId="3D38E0A1" wp14:editId="4A0E4379">
             <wp:extent cx="5731510" cy="1087120"/>
             <wp:effectExtent l="19050" t="19050" r="21590" b="17780"/>
             <wp:docPr id="9" name="Picture 9"/>
@@ -1948,7 +1675,7 @@
                     <pic:cNvPicPr/>
                   </pic:nvPicPr>
                   <pic:blipFill>
-                    <a:blip r:embed="rId13"/>
+                    <a:blip r:embed="rId15"/>
                     <a:stretch>
                       <a:fillRect/>
                     </a:stretch>
@@ -2002,8 +1729,6 @@
       <w:r>
         <w:t>Maximum pooling over time</w:t>
       </w:r>
-      <w:bookmarkStart w:id="0" w:name="_GoBack"/>
-      <w:bookmarkEnd w:id="0"/>
     </w:p>
     <w:p>
       <w:pPr>
@@ -2252,7 +1977,7 @@
       </w:pPr>
     </w:pPrDefault>
   </w:docDefaults>
-  <w:latentStyles w:defLockedState="0" w:defUIPriority="99" w:defSemiHidden="0" w:defUnhideWhenUsed="0" w:defQFormat="0" w:count="375">
+  <w:latentStyles w:defLockedState="0" w:defUIPriority="99" w:defSemiHidden="0" w:defUnhideWhenUsed="0" w:defQFormat="0" w:count="377">
     <w:lsdException w:name="Normal" w:uiPriority="0" w:qFormat="1"/>
     <w:lsdException w:name="heading 1" w:uiPriority="9" w:qFormat="1"/>
     <w:lsdException w:name="heading 2" w:semiHidden="1" w:uiPriority="9" w:unhideWhenUsed="1" w:qFormat="1"/>
@@ -2628,6 +2353,8 @@
     <w:lsdException w:name="Smart Hyperlink" w:semiHidden="1" w:unhideWhenUsed="1"/>
     <w:lsdException w:name="Hashtag" w:semiHidden="1" w:unhideWhenUsed="1"/>
     <w:lsdException w:name="Unresolved Mention" w:semiHidden="1" w:unhideWhenUsed="1"/>
+    <w:lsdException w:name="Smart Link" w:semiHidden="1" w:unhideWhenUsed="1"/>
+    <w:lsdException w:name="Smart Link Error" w:semiHidden="1" w:unhideWhenUsed="1"/>
   </w:latentStyles>
   <w:style w:type="paragraph" w:default="1" w:styleId="Normal">
     <w:name w:val="Normal"/>

</xml_diff>